<commit_message>
Added list of queries, incomplete
</commit_message>
<xml_diff>
--- a/Entrega3/BDAD-Entrega-3.docx
+++ b/Entrega3/BDAD-Entrega-3.docx
@@ -2293,7 +2293,18 @@
           <w:szCs w:val="24"/>
           <w:u w:val="single"/>
         </w:rPr>
-        <w:t>idCompra</w:t>
+        <w:t>idComp</w:t>
+      </w:r>
+      <w:bookmarkStart w:id="1" w:name="_GoBack"/>
+      <w:bookmarkEnd w:id="1"/>
+      <w:r>
+        <w:rPr>
+          <w:rFonts w:ascii="Trebuchet MS" w:hAnsi="Trebuchet MS"/>
+          <w:sz w:val="24"/>
+          <w:szCs w:val="24"/>
+          <w:u w:val="single"/>
+        </w:rPr>
+        <w:t>ra</w:t>
       </w:r>
       <w:proofErr w:type="spellEnd"/>
       <w:r>
@@ -3045,17 +3056,7 @@
           <w:sz w:val="24"/>
           <w:szCs w:val="24"/>
         </w:rPr>
-        <w:t>idPis</w:t>
-      </w:r>
-      <w:bookmarkStart w:id="1" w:name="_GoBack"/>
-      <w:bookmarkEnd w:id="1"/>
-      <w:r>
-        <w:rPr>
-          <w:rFonts w:ascii="Trebuchet MS" w:hAnsi="Trebuchet MS"/>
-          <w:sz w:val="24"/>
-          <w:szCs w:val="24"/>
-        </w:rPr>
-        <w:t>o</w:t>
+        <w:t>idPiso</w:t>
       </w:r>
       <w:proofErr w:type="spellEnd"/>
       <w:r>
@@ -11393,43 +11394,13 @@
     </w:p>
     <w:p>
       <w:pPr>
-        <w:rPr>
-          <w:rFonts w:ascii="Trebuchet MS" w:hAnsi="Trebuchet MS"/>
-          <w:sz w:val="24"/>
-          <w:szCs w:val="24"/>
-        </w:rPr>
-      </w:pPr>
-      <w:r>
-        <w:rPr>
-          <w:rFonts w:ascii="Trebuchet MS" w:hAnsi="Trebuchet MS"/>
-          <w:sz w:val="24"/>
-          <w:szCs w:val="24"/>
-        </w:rPr>
-        <w:br w:type="page"/>
-      </w:r>
-    </w:p>
-    <w:p>
-      <w:pPr>
-        <w:jc w:val="both"/>
-        <w:rPr>
-          <w:rFonts w:ascii="Trebuchet MS" w:hAnsi="Trebuchet MS"/>
-          <w:sz w:val="24"/>
-          <w:szCs w:val="24"/>
-        </w:rPr>
-      </w:pPr>
-    </w:p>
-    <w:p>
-      <w:pPr>
         <w:pStyle w:val="PargrafodaLista"/>
         <w:numPr>
           <w:ilvl w:val="0"/>
           <w:numId w:val="1"/>
         </w:numPr>
-        <w:jc w:val="both"/>
-        <w:rPr>
-          <w:rFonts w:ascii="Trebuchet MS" w:hAnsi="Trebuchet MS"/>
-          <w:b/>
-          <w:bCs/>
+        <w:rPr>
+          <w:rFonts w:ascii="Trebuchet MS" w:hAnsi="Trebuchet MS"/>
           <w:sz w:val="24"/>
           <w:szCs w:val="24"/>
         </w:rPr>
@@ -13391,6 +13362,124 @@
           <w:szCs w:val="24"/>
         </w:rPr>
       </w:pPr>
+    </w:p>
+    <w:p>
+      <w:pPr>
+        <w:rPr>
+          <w:rFonts w:ascii="Trebuchet MS" w:hAnsi="Trebuchet MS"/>
+          <w:sz w:val="24"/>
+          <w:szCs w:val="24"/>
+        </w:rPr>
+      </w:pPr>
+      <w:r>
+        <w:rPr>
+          <w:rFonts w:ascii="Trebuchet MS" w:hAnsi="Trebuchet MS"/>
+          <w:sz w:val="24"/>
+          <w:szCs w:val="24"/>
+        </w:rPr>
+        <w:br w:type="page"/>
+      </w:r>
+    </w:p>
+    <w:p>
+      <w:pPr>
+        <w:pStyle w:val="PargrafodaLista"/>
+        <w:spacing w:line="480" w:lineRule="auto"/>
+        <w:jc w:val="center"/>
+        <w:rPr>
+          <w:rFonts w:ascii="Trebuchet MS" w:hAnsi="Trebuchet MS"/>
+          <w:color w:val="8C2D19"/>
+          <w:sz w:val="40"/>
+        </w:rPr>
+      </w:pPr>
+      <w:r>
+        <w:rPr>
+          <w:rFonts w:ascii="Trebuchet MS" w:hAnsi="Trebuchet MS"/>
+          <w:color w:val="8C2D19"/>
+          <w:sz w:val="40"/>
+        </w:rPr>
+        <w:lastRenderedPageBreak/>
+        <w:t>Lista de Interrogações</w:t>
+      </w:r>
+      <w:r>
+        <w:rPr>
+          <w:rFonts w:ascii="Trebuchet MS" w:hAnsi="Trebuchet MS"/>
+          <w:color w:val="8C2D19"/>
+          <w:sz w:val="40"/>
+        </w:rPr>
+        <w:t xml:space="preserve"> em Linguagem Natural</w:t>
+      </w:r>
+    </w:p>
+    <w:p>
+      <w:pPr>
+        <w:pStyle w:val="PargrafodaLista"/>
+        <w:numPr>
+          <w:ilvl w:val="0"/>
+          <w:numId w:val="3"/>
+        </w:numPr>
+        <w:spacing w:line="480" w:lineRule="auto"/>
+        <w:jc w:val="both"/>
+        <w:rPr>
+          <w:rFonts w:ascii="Trebuchet MS" w:hAnsi="Trebuchet MS"/>
+          <w:color w:val="8C2D19"/>
+          <w:sz w:val="40"/>
+        </w:rPr>
+      </w:pPr>
+      <w:r>
+        <w:rPr>
+          <w:rFonts w:ascii="Trebuchet MS" w:hAnsi="Trebuchet MS"/>
+          <w:sz w:val="28"/>
+          <w:szCs w:val="28"/>
+        </w:rPr>
+        <w:t>Lista ordenada de forma decrescente do número de horas completas que cada Funcionário trabalha por semana.</w:t>
+      </w:r>
+    </w:p>
+    <w:p>
+      <w:pPr>
+        <w:pStyle w:val="PargrafodaLista"/>
+        <w:numPr>
+          <w:ilvl w:val="0"/>
+          <w:numId w:val="3"/>
+        </w:numPr>
+        <w:spacing w:line="480" w:lineRule="auto"/>
+        <w:jc w:val="both"/>
+        <w:rPr>
+          <w:rFonts w:ascii="Trebuchet MS" w:hAnsi="Trebuchet MS"/>
+          <w:color w:val="8C2D19"/>
+          <w:sz w:val="40"/>
+        </w:rPr>
+      </w:pPr>
+      <w:r>
+        <w:rPr>
+          <w:rFonts w:ascii="Trebuchet MS" w:hAnsi="Trebuchet MS"/>
+          <w:sz w:val="28"/>
+          <w:szCs w:val="28"/>
+        </w:rPr>
+        <w:t>Lista de produtos por cada Loja que precisam de ser reabastecidos, ou seja, existe em Loja em quantidade inferior a 10.</w:t>
+      </w:r>
+    </w:p>
+    <w:p>
+      <w:pPr>
+        <w:pStyle w:val="PargrafodaLista"/>
+        <w:numPr>
+          <w:ilvl w:val="0"/>
+          <w:numId w:val="3"/>
+        </w:numPr>
+        <w:spacing w:line="480" w:lineRule="auto"/>
+        <w:jc w:val="both"/>
+        <w:rPr>
+          <w:rFonts w:ascii="Trebuchet MS" w:hAnsi="Trebuchet MS"/>
+          <w:color w:val="8C2D19"/>
+          <w:sz w:val="40"/>
+        </w:rPr>
+      </w:pPr>
+      <w:r>
+        <w:rPr>
+          <w:rFonts w:ascii="Trebuchet MS" w:hAnsi="Trebuchet MS"/>
+          <w:sz w:val="28"/>
+          <w:szCs w:val="28"/>
+        </w:rPr>
+        <w:t>Média dos salários dos Funcionários de cada Loja.</w:t>
+      </w:r>
     </w:p>
     <w:sectPr>
       <w:headerReference w:type="default" r:id="rId10"/>
@@ -13469,7 +13558,7 @@
   <w:abstractNum w:abstractNumId="0" w15:restartNumberingAfterBreak="0">
     <w:nsid w:val="04CD60A1"/>
     <w:multiLevelType w:val="hybridMultilevel"/>
-    <w:tmpl w:val="3D08E3F6"/>
+    <w:tmpl w:val="BF0CE2A0"/>
     <w:lvl w:ilvl="0" w:tplc="5EBEFD9C">
       <w:start w:val="1"/>
       <w:numFmt w:val="bullet"/>
@@ -13581,8 +13670,219 @@
       </w:rPr>
     </w:lvl>
   </w:abstractNum>
+  <w:abstractNum w:abstractNumId="1" w15:restartNumberingAfterBreak="0">
+    <w:nsid w:val="217407DF"/>
+    <w:multiLevelType w:val="hybridMultilevel"/>
+    <w:tmpl w:val="3FECCDAA"/>
+    <w:lvl w:ilvl="0" w:tplc="08160001">
+      <w:start w:val="1"/>
+      <w:numFmt w:val="bullet"/>
+      <w:lvlText w:val=""/>
+      <w:lvlJc w:val="left"/>
+      <w:pPr>
+        <w:ind w:left="720" w:hanging="360"/>
+      </w:pPr>
+      <w:rPr>
+        <w:rFonts w:ascii="Symbol" w:hAnsi="Symbol" w:hint="default"/>
+      </w:rPr>
+    </w:lvl>
+    <w:lvl w:ilvl="1" w:tplc="08160003" w:tentative="1">
+      <w:start w:val="1"/>
+      <w:numFmt w:val="bullet"/>
+      <w:lvlText w:val="o"/>
+      <w:lvlJc w:val="left"/>
+      <w:pPr>
+        <w:ind w:left="1440" w:hanging="360"/>
+      </w:pPr>
+      <w:rPr>
+        <w:rFonts w:ascii="Courier New" w:hAnsi="Courier New" w:cs="Courier New" w:hint="default"/>
+      </w:rPr>
+    </w:lvl>
+    <w:lvl w:ilvl="2" w:tplc="08160005" w:tentative="1">
+      <w:start w:val="1"/>
+      <w:numFmt w:val="bullet"/>
+      <w:lvlText w:val=""/>
+      <w:lvlJc w:val="left"/>
+      <w:pPr>
+        <w:ind w:left="2160" w:hanging="360"/>
+      </w:pPr>
+      <w:rPr>
+        <w:rFonts w:ascii="Wingdings" w:hAnsi="Wingdings" w:hint="default"/>
+      </w:rPr>
+    </w:lvl>
+    <w:lvl w:ilvl="3" w:tplc="08160001" w:tentative="1">
+      <w:start w:val="1"/>
+      <w:numFmt w:val="bullet"/>
+      <w:lvlText w:val=""/>
+      <w:lvlJc w:val="left"/>
+      <w:pPr>
+        <w:ind w:left="2880" w:hanging="360"/>
+      </w:pPr>
+      <w:rPr>
+        <w:rFonts w:ascii="Symbol" w:hAnsi="Symbol" w:hint="default"/>
+      </w:rPr>
+    </w:lvl>
+    <w:lvl w:ilvl="4" w:tplc="08160003" w:tentative="1">
+      <w:start w:val="1"/>
+      <w:numFmt w:val="bullet"/>
+      <w:lvlText w:val="o"/>
+      <w:lvlJc w:val="left"/>
+      <w:pPr>
+        <w:ind w:left="3600" w:hanging="360"/>
+      </w:pPr>
+      <w:rPr>
+        <w:rFonts w:ascii="Courier New" w:hAnsi="Courier New" w:cs="Courier New" w:hint="default"/>
+      </w:rPr>
+    </w:lvl>
+    <w:lvl w:ilvl="5" w:tplc="08160005" w:tentative="1">
+      <w:start w:val="1"/>
+      <w:numFmt w:val="bullet"/>
+      <w:lvlText w:val=""/>
+      <w:lvlJc w:val="left"/>
+      <w:pPr>
+        <w:ind w:left="4320" w:hanging="360"/>
+      </w:pPr>
+      <w:rPr>
+        <w:rFonts w:ascii="Wingdings" w:hAnsi="Wingdings" w:hint="default"/>
+      </w:rPr>
+    </w:lvl>
+    <w:lvl w:ilvl="6" w:tplc="08160001" w:tentative="1">
+      <w:start w:val="1"/>
+      <w:numFmt w:val="bullet"/>
+      <w:lvlText w:val=""/>
+      <w:lvlJc w:val="left"/>
+      <w:pPr>
+        <w:ind w:left="5040" w:hanging="360"/>
+      </w:pPr>
+      <w:rPr>
+        <w:rFonts w:ascii="Symbol" w:hAnsi="Symbol" w:hint="default"/>
+      </w:rPr>
+    </w:lvl>
+    <w:lvl w:ilvl="7" w:tplc="08160003" w:tentative="1">
+      <w:start w:val="1"/>
+      <w:numFmt w:val="bullet"/>
+      <w:lvlText w:val="o"/>
+      <w:lvlJc w:val="left"/>
+      <w:pPr>
+        <w:ind w:left="5760" w:hanging="360"/>
+      </w:pPr>
+      <w:rPr>
+        <w:rFonts w:ascii="Courier New" w:hAnsi="Courier New" w:cs="Courier New" w:hint="default"/>
+      </w:rPr>
+    </w:lvl>
+    <w:lvl w:ilvl="8" w:tplc="08160005" w:tentative="1">
+      <w:start w:val="1"/>
+      <w:numFmt w:val="bullet"/>
+      <w:lvlText w:val=""/>
+      <w:lvlJc w:val="left"/>
+      <w:pPr>
+        <w:ind w:left="6480" w:hanging="360"/>
+      </w:pPr>
+      <w:rPr>
+        <w:rFonts w:ascii="Wingdings" w:hAnsi="Wingdings" w:hint="default"/>
+      </w:rPr>
+    </w:lvl>
+  </w:abstractNum>
+  <w:abstractNum w:abstractNumId="2" w15:restartNumberingAfterBreak="0">
+    <w:nsid w:val="55FB562E"/>
+    <w:multiLevelType w:val="hybridMultilevel"/>
+    <w:tmpl w:val="432C489C"/>
+    <w:lvl w:ilvl="0" w:tplc="E446EE4A">
+      <w:start w:val="1"/>
+      <w:numFmt w:val="decimal"/>
+      <w:lvlText w:val="%1."/>
+      <w:lvlJc w:val="left"/>
+      <w:pPr>
+        <w:ind w:left="720" w:hanging="360"/>
+      </w:pPr>
+      <w:rPr>
+        <w:rFonts w:ascii="Trebuchet MS" w:hAnsi="Trebuchet MS" w:hint="default"/>
+        <w:b w:val="0"/>
+        <w:i w:val="0"/>
+        <w:sz w:val="28"/>
+      </w:rPr>
+    </w:lvl>
+    <w:lvl w:ilvl="1" w:tplc="08160019" w:tentative="1">
+      <w:start w:val="1"/>
+      <w:numFmt w:val="lowerLetter"/>
+      <w:lvlText w:val="%2."/>
+      <w:lvlJc w:val="left"/>
+      <w:pPr>
+        <w:ind w:left="1440" w:hanging="360"/>
+      </w:pPr>
+    </w:lvl>
+    <w:lvl w:ilvl="2" w:tplc="0816001B" w:tentative="1">
+      <w:start w:val="1"/>
+      <w:numFmt w:val="lowerRoman"/>
+      <w:lvlText w:val="%3."/>
+      <w:lvlJc w:val="right"/>
+      <w:pPr>
+        <w:ind w:left="2160" w:hanging="180"/>
+      </w:pPr>
+    </w:lvl>
+    <w:lvl w:ilvl="3" w:tplc="0816000F" w:tentative="1">
+      <w:start w:val="1"/>
+      <w:numFmt w:val="decimal"/>
+      <w:lvlText w:val="%4."/>
+      <w:lvlJc w:val="left"/>
+      <w:pPr>
+        <w:ind w:left="2880" w:hanging="360"/>
+      </w:pPr>
+    </w:lvl>
+    <w:lvl w:ilvl="4" w:tplc="08160019" w:tentative="1">
+      <w:start w:val="1"/>
+      <w:numFmt w:val="lowerLetter"/>
+      <w:lvlText w:val="%5."/>
+      <w:lvlJc w:val="left"/>
+      <w:pPr>
+        <w:ind w:left="3600" w:hanging="360"/>
+      </w:pPr>
+    </w:lvl>
+    <w:lvl w:ilvl="5" w:tplc="0816001B" w:tentative="1">
+      <w:start w:val="1"/>
+      <w:numFmt w:val="lowerRoman"/>
+      <w:lvlText w:val="%6."/>
+      <w:lvlJc w:val="right"/>
+      <w:pPr>
+        <w:ind w:left="4320" w:hanging="180"/>
+      </w:pPr>
+    </w:lvl>
+    <w:lvl w:ilvl="6" w:tplc="0816000F" w:tentative="1">
+      <w:start w:val="1"/>
+      <w:numFmt w:val="decimal"/>
+      <w:lvlText w:val="%7."/>
+      <w:lvlJc w:val="left"/>
+      <w:pPr>
+        <w:ind w:left="5040" w:hanging="360"/>
+      </w:pPr>
+    </w:lvl>
+    <w:lvl w:ilvl="7" w:tplc="08160019" w:tentative="1">
+      <w:start w:val="1"/>
+      <w:numFmt w:val="lowerLetter"/>
+      <w:lvlText w:val="%8."/>
+      <w:lvlJc w:val="left"/>
+      <w:pPr>
+        <w:ind w:left="5760" w:hanging="360"/>
+      </w:pPr>
+    </w:lvl>
+    <w:lvl w:ilvl="8" w:tplc="0816001B" w:tentative="1">
+      <w:start w:val="1"/>
+      <w:numFmt w:val="lowerRoman"/>
+      <w:lvlText w:val="%9."/>
+      <w:lvlJc w:val="right"/>
+      <w:pPr>
+        <w:ind w:left="6480" w:hanging="180"/>
+      </w:pPr>
+    </w:lvl>
+  </w:abstractNum>
   <w:num w:numId="1">
     <w:abstractNumId w:val="0"/>
+  </w:num>
+  <w:num w:numId="2">
+    <w:abstractNumId w:val="1"/>
+  </w:num>
+  <w:num w:numId="3">
+    <w:abstractNumId w:val="2"/>
   </w:num>
 </w:numbering>
 </file>

</xml_diff>

<commit_message>
Small changes, tudo working
</commit_message>
<xml_diff>
--- a/Entrega3/BDAD-Entrega-3.docx
+++ b/Entrega3/BDAD-Entrega-3.docx
@@ -1043,8 +1043,6 @@
           <w:szCs w:val="24"/>
         </w:rPr>
       </w:pPr>
-      <w:bookmarkStart w:id="0" w:name="_GoBack"/>
-      <w:bookmarkEnd w:id="0"/>
     </w:p>
     <w:p>
       <w:pPr>
@@ -1337,7 +1335,23 @@
           <w:sz w:val="24"/>
           <w:szCs w:val="24"/>
         </w:rPr>
-        <w:t>Tal implica um consenso entre o horário de funcionamento de uma Loja e dos seus Empregados de Loja. Desta forma, estando uma loja aberta, tem que haver pelo menos um Empregado de Loja a trabalhar e, quando a loja estiver fechada não haver nenhum Empregado de Loja a trabalhar. Esta implicação é representada como uma restrição no nosso gráfico UML</w:t>
+        <w:t>Tal implica um consenso entre o horário de funcionamento de uma Loja e dos seus Empregados de Loja. Desta forma, estando uma loja aberta, tem que haver pelo menos um Empregado de Loja a trabalhar</w:t>
+      </w:r>
+      <w:r>
+        <w:rPr>
+          <w:rFonts w:ascii="Trebuchet MS" w:hAnsi="Trebuchet MS"/>
+          <w:sz w:val="24"/>
+          <w:szCs w:val="24"/>
+        </w:rPr>
+        <w:t xml:space="preserve">. </w:t>
+      </w:r>
+      <w:r>
+        <w:rPr>
+          <w:rFonts w:ascii="Trebuchet MS" w:hAnsi="Trebuchet MS"/>
+          <w:sz w:val="24"/>
+          <w:szCs w:val="24"/>
+        </w:rPr>
+        <w:t>Esta implicação é representada como uma restrição no nosso gráfico UML</w:t>
       </w:r>
       <w:r>
         <w:rPr>
@@ -1345,6 +1359,8 @@
         </w:rPr>
         <w:t>.</w:t>
       </w:r>
+      <w:bookmarkStart w:id="0" w:name="_GoBack"/>
+      <w:bookmarkEnd w:id="0"/>
     </w:p>
     <w:p>
       <w:pPr>
@@ -1513,18 +1529,18 @@
         </w:rPr>
         <w:lastRenderedPageBreak/>
         <w:drawing>
-          <wp:anchor distT="0" distB="0" distL="114300" distR="114300" simplePos="0" relativeHeight="251660288" behindDoc="0" locked="0" layoutInCell="1" allowOverlap="1" wp14:anchorId="058F84C6" wp14:editId="632BAA11">
+          <wp:anchor distT="0" distB="0" distL="114300" distR="114300" simplePos="0" relativeHeight="251660288" behindDoc="0" locked="0" layoutInCell="1" allowOverlap="1" wp14:anchorId="5602FF72" wp14:editId="3942BA97">
             <wp:simplePos x="0" y="0"/>
             <wp:positionH relativeFrom="margin">
-              <wp:align>center</wp:align>
+              <wp:posOffset>-1043305</wp:posOffset>
             </wp:positionH>
             <wp:positionV relativeFrom="paragraph">
-              <wp:posOffset>557530</wp:posOffset>
+              <wp:posOffset>624205</wp:posOffset>
             </wp:positionV>
-            <wp:extent cx="7428230" cy="4057650"/>
-            <wp:effectExtent l="0" t="0" r="1270" b="0"/>
+            <wp:extent cx="7480300" cy="4086225"/>
+            <wp:effectExtent l="0" t="0" r="6350" b="9525"/>
             <wp:wrapSquare wrapText="bothSides"/>
-            <wp:docPr id="1" name="Imagem 1">
+            <wp:docPr id="3" name="Imagem 3">
               <a:extLst xmlns:a="http://schemas.openxmlformats.org/drawingml/2006/main">
                 <a:ext uri="{C183D7F6-B498-43B3-948B-1728B52AA6E4}">
                   <adec:decorative xmlns:adec="http://schemas.microsoft.com/office/drawing/2017/decorative" val="1"/>
@@ -1538,7 +1554,7 @@
               <a:graphicData uri="http://schemas.openxmlformats.org/drawingml/2006/picture">
                 <pic:pic xmlns:pic="http://schemas.openxmlformats.org/drawingml/2006/picture">
                   <pic:nvPicPr>
-                    <pic:cNvPr id="1" name="UML 3.png"/>
+                    <pic:cNvPr id="3" name="UML 3.png"/>
                     <pic:cNvPicPr/>
                   </pic:nvPicPr>
                   <pic:blipFill>
@@ -1556,7 +1572,7 @@
                   <pic:spPr>
                     <a:xfrm>
                       <a:off x="0" y="0"/>
-                      <a:ext cx="7428230" cy="4057650"/>
+                      <a:ext cx="7480300" cy="4086225"/>
                     </a:xfrm>
                     <a:prstGeom prst="rect">
                       <a:avLst/>
@@ -2242,16 +2258,7 @@
           <w:sz w:val="24"/>
           <w:szCs w:val="24"/>
         </w:rPr>
-        <w:t>-&gt;</w:t>
-      </w:r>
-      <w:proofErr w:type="gramStart"/>
-      <w:r>
-        <w:rPr>
-          <w:rFonts w:ascii="Trebuchet MS" w:hAnsi="Trebuchet MS"/>
-          <w:sz w:val="24"/>
-          <w:szCs w:val="24"/>
-        </w:rPr>
-        <w:t>Tipo</w:t>
+        <w:t>-&gt;Tipo</w:t>
       </w:r>
       <w:r>
         <w:rPr>
@@ -2267,16 +2274,7 @@
           <w:sz w:val="24"/>
           <w:szCs w:val="24"/>
         </w:rPr>
-        <w:t xml:space="preserve">  </w:t>
-      </w:r>
-      <w:proofErr w:type="gramEnd"/>
-      <w:r>
-        <w:rPr>
-          <w:rFonts w:ascii="Trebuchet MS" w:hAnsi="Trebuchet MS"/>
-          <w:sz w:val="24"/>
-          <w:szCs w:val="24"/>
-        </w:rPr>
-        <w:t xml:space="preserve">         </w:t>
+        <w:t xml:space="preserve">           </w:t>
       </w:r>
       <w:r>
         <w:rPr>
@@ -2675,7 +2673,24 @@
           <w:sz w:val="24"/>
           <w:szCs w:val="24"/>
         </w:rPr>
-        <w:t>, nif-&gt;Funcionário</w:t>
+        <w:t xml:space="preserve">, </w:t>
+      </w:r>
+      <w:r>
+        <w:rPr>
+          <w:rFonts w:ascii="Trebuchet MS" w:hAnsi="Trebuchet MS"/>
+          <w:sz w:val="24"/>
+          <w:szCs w:val="24"/>
+          <w:u w:val="single"/>
+        </w:rPr>
+        <w:t>nif</w:t>
+      </w:r>
+      <w:r>
+        <w:rPr>
+          <w:rFonts w:ascii="Trebuchet MS" w:hAnsi="Trebuchet MS"/>
+          <w:sz w:val="24"/>
+          <w:szCs w:val="24"/>
+        </w:rPr>
+        <w:t>-&gt;Funcionário</w:t>
       </w:r>
       <w:r>
         <w:rPr>
@@ -2732,7 +2747,24 @@
           <w:sz w:val="24"/>
           <w:szCs w:val="24"/>
         </w:rPr>
-        <w:t>, idLoja-&gt;Loja</w:t>
+        <w:t xml:space="preserve">, </w:t>
+      </w:r>
+      <w:r>
+        <w:rPr>
+          <w:rFonts w:ascii="Trebuchet MS" w:hAnsi="Trebuchet MS"/>
+          <w:sz w:val="24"/>
+          <w:szCs w:val="24"/>
+          <w:u w:val="single"/>
+        </w:rPr>
+        <w:t>idLoja</w:t>
+      </w:r>
+      <w:r>
+        <w:rPr>
+          <w:rFonts w:ascii="Trebuchet MS" w:hAnsi="Trebuchet MS"/>
+          <w:sz w:val="24"/>
+          <w:szCs w:val="24"/>
+        </w:rPr>
+        <w:t>-&gt;Loja</w:t>
       </w:r>
       <w:r>
         <w:rPr>
@@ -4809,25 +4841,7 @@
           <w:sz w:val="24"/>
           <w:szCs w:val="24"/>
         </w:rPr>
-        <w:t xml:space="preserve">, </w:t>
-      </w:r>
-      <w:proofErr w:type="spellStart"/>
-      <w:r>
-        <w:rPr>
-          <w:rFonts w:ascii="Trebuchet MS" w:hAnsi="Trebuchet MS"/>
-          <w:sz w:val="24"/>
-          <w:szCs w:val="24"/>
-        </w:rPr>
-        <w:t>idCliente</w:t>
-      </w:r>
-      <w:proofErr w:type="spellEnd"/>
-      <w:r>
-        <w:rPr>
-          <w:rFonts w:ascii="Trebuchet MS" w:hAnsi="Trebuchet MS"/>
-          <w:sz w:val="24"/>
-          <w:szCs w:val="24"/>
-        </w:rPr>
-        <w:t>-&gt;Cliente</w:t>
+        <w:t>, idCliente-&gt;Cliente</w:t>
       </w:r>
       <w:r>
         <w:rPr>
@@ -4879,18 +4893,8 @@
           <w:szCs w:val="24"/>
         </w:rPr>
         <w:tab/>
-        <w:t xml:space="preserve">idCompra-&gt;data, hora, total, </w:t>
-      </w:r>
-      <w:proofErr w:type="spellStart"/>
-      <w:r>
-        <w:rPr>
-          <w:rFonts w:ascii="Trebuchet MS" w:hAnsi="Trebuchet MS"/>
-          <w:sz w:val="24"/>
-          <w:szCs w:val="24"/>
-        </w:rPr>
-        <w:t>idCliente</w:t>
-      </w:r>
-      <w:proofErr w:type="spellEnd"/>
+        <w:t>idCompra-&gt;data, hora, total, idCliente</w:t>
+      </w:r>
     </w:p>
     <w:p>
       <w:pPr>
@@ -4910,25 +4914,7 @@
           <w:szCs w:val="24"/>
         </w:rPr>
         <w:tab/>
-        <w:t xml:space="preserve">data, hora, </w:t>
-      </w:r>
-      <w:proofErr w:type="spellStart"/>
-      <w:r>
-        <w:rPr>
-          <w:rFonts w:ascii="Trebuchet MS" w:hAnsi="Trebuchet MS"/>
-          <w:sz w:val="24"/>
-          <w:szCs w:val="24"/>
-        </w:rPr>
-        <w:t>idCliente</w:t>
-      </w:r>
-      <w:proofErr w:type="spellEnd"/>
-      <w:r>
-        <w:rPr>
-          <w:rFonts w:ascii="Trebuchet MS" w:hAnsi="Trebuchet MS"/>
-          <w:sz w:val="24"/>
-          <w:szCs w:val="24"/>
-        </w:rPr>
-        <w:t>, total-&gt;idCompra</w:t>
+        <w:t>data, hora, idCliente, total-&gt;idCompra</w:t>
       </w:r>
     </w:p>
     <w:p>
@@ -5551,7 +5537,24 @@
           <w:sz w:val="24"/>
           <w:szCs w:val="24"/>
         </w:rPr>
-        <w:t>, nif-&gt;Funcionário</w:t>
+        <w:t xml:space="preserve">, </w:t>
+      </w:r>
+      <w:r>
+        <w:rPr>
+          <w:rFonts w:ascii="Trebuchet MS" w:hAnsi="Trebuchet MS"/>
+          <w:sz w:val="24"/>
+          <w:szCs w:val="24"/>
+          <w:u w:val="single"/>
+        </w:rPr>
+        <w:t>nif</w:t>
+      </w:r>
+      <w:r>
+        <w:rPr>
+          <w:rFonts w:ascii="Trebuchet MS" w:hAnsi="Trebuchet MS"/>
+          <w:sz w:val="24"/>
+          <w:szCs w:val="24"/>
+        </w:rPr>
+        <w:t>-&gt;Funcionário</w:t>
       </w:r>
       <w:r>
         <w:rPr>
@@ -5714,7 +5717,24 @@
           <w:sz w:val="24"/>
           <w:szCs w:val="24"/>
         </w:rPr>
-        <w:t>, idLoja-&gt;Loja</w:t>
+        <w:t xml:space="preserve">, </w:t>
+      </w:r>
+      <w:r>
+        <w:rPr>
+          <w:rFonts w:ascii="Trebuchet MS" w:hAnsi="Trebuchet MS"/>
+          <w:sz w:val="24"/>
+          <w:szCs w:val="24"/>
+          <w:u w:val="single"/>
+        </w:rPr>
+        <w:t>idLoja</w:t>
+      </w:r>
+      <w:r>
+        <w:rPr>
+          <w:rFonts w:ascii="Trebuchet MS" w:hAnsi="Trebuchet MS"/>
+          <w:sz w:val="24"/>
+          <w:szCs w:val="24"/>
+        </w:rPr>
+        <w:t>-&gt;Loja</w:t>
       </w:r>
       <w:r>
         <w:rPr>
@@ -7302,28 +7322,6 @@
     </w:p>
     <w:p>
       <w:pPr>
-        <w:spacing w:line="480" w:lineRule="auto"/>
-        <w:jc w:val="both"/>
-        <w:rPr>
-          <w:rFonts w:ascii="Trebuchet MS" w:hAnsi="Trebuchet MS"/>
-          <w:sz w:val="24"/>
-          <w:szCs w:val="24"/>
-        </w:rPr>
-      </w:pPr>
-    </w:p>
-    <w:p>
-      <w:pPr>
-        <w:spacing w:line="480" w:lineRule="auto"/>
-        <w:jc w:val="both"/>
-        <w:rPr>
-          <w:rFonts w:ascii="Trebuchet MS" w:hAnsi="Trebuchet MS"/>
-          <w:sz w:val="24"/>
-          <w:szCs w:val="24"/>
-        </w:rPr>
-      </w:pPr>
-    </w:p>
-    <w:p>
-      <w:pPr>
         <w:pStyle w:val="PargrafodaLista"/>
         <w:spacing w:line="480" w:lineRule="auto"/>
         <w:jc w:val="center"/>
@@ -7339,6 +7337,7 @@
           <w:color w:val="8C2D19"/>
           <w:sz w:val="40"/>
         </w:rPr>
+        <w:lastRenderedPageBreak/>
         <w:t>Lista de forma de implementação das restrições</w:t>
       </w:r>
     </w:p>
@@ -7696,26 +7695,7 @@
           <w:lang w:val="en-US"/>
         </w:rPr>
         <w:tab/>
-      </w:r>
-      <w:proofErr w:type="spellStart"/>
-      <w:r>
-        <w:rPr>
-          <w:rFonts w:ascii="Trebuchet MS" w:hAnsi="Trebuchet MS"/>
-          <w:sz w:val="24"/>
-          <w:szCs w:val="24"/>
-          <w:lang w:val="en-US"/>
-        </w:rPr>
-        <w:t>localidade</w:t>
-      </w:r>
-      <w:proofErr w:type="spellEnd"/>
-      <w:r>
-        <w:rPr>
-          <w:rFonts w:ascii="Trebuchet MS" w:hAnsi="Trebuchet MS"/>
-          <w:sz w:val="24"/>
-          <w:szCs w:val="24"/>
-          <w:lang w:val="en-US"/>
-        </w:rPr>
-        <w:t xml:space="preserve"> NOT NULL</w:t>
+        <w:t>localidade NOT NULL</w:t>
       </w:r>
     </w:p>
     <w:p>
@@ -7893,10 +7873,19 @@
           <w:sz w:val="24"/>
           <w:szCs w:val="24"/>
         </w:rPr>
-        <w:lastRenderedPageBreak/>
         <w:tab/>
         <w:t>idCC REFERENCES CC (idCC)</w:t>
       </w:r>
+    </w:p>
+    <w:p>
+      <w:pPr>
+        <w:jc w:val="both"/>
+        <w:rPr>
+          <w:rFonts w:ascii="Trebuchet MS" w:hAnsi="Trebuchet MS"/>
+          <w:sz w:val="24"/>
+          <w:szCs w:val="24"/>
+        </w:rPr>
+      </w:pPr>
     </w:p>
     <w:p>
       <w:pPr>
@@ -7932,6 +7921,7 @@
           <w:sz w:val="24"/>
           <w:szCs w:val="24"/>
         </w:rPr>
+        <w:lastRenderedPageBreak/>
         <w:t>Loja</w:t>
       </w:r>
     </w:p>
@@ -8399,42 +8389,7 @@
           <w:szCs w:val="24"/>
         </w:rPr>
         <w:tab/>
-      </w:r>
-      <w:proofErr w:type="spellStart"/>
-      <w:r>
-        <w:rPr>
-          <w:rFonts w:ascii="Trebuchet MS" w:hAnsi="Trebuchet MS"/>
-          <w:sz w:val="24"/>
-          <w:szCs w:val="24"/>
-        </w:rPr>
-        <w:t>idCliente</w:t>
-      </w:r>
-      <w:proofErr w:type="spellEnd"/>
-      <w:r>
-        <w:rPr>
-          <w:rFonts w:ascii="Trebuchet MS" w:hAnsi="Trebuchet MS"/>
-          <w:sz w:val="24"/>
-          <w:szCs w:val="24"/>
-        </w:rPr>
-        <w:t xml:space="preserve"> REFERENCES Cliente (</w:t>
-      </w:r>
-      <w:proofErr w:type="spellStart"/>
-      <w:r>
-        <w:rPr>
-          <w:rFonts w:ascii="Trebuchet MS" w:hAnsi="Trebuchet MS"/>
-          <w:sz w:val="24"/>
-          <w:szCs w:val="24"/>
-        </w:rPr>
-        <w:t>idCliente</w:t>
-      </w:r>
-      <w:proofErr w:type="spellEnd"/>
-      <w:r>
-        <w:rPr>
-          <w:rFonts w:ascii="Trebuchet MS" w:hAnsi="Trebuchet MS"/>
-          <w:sz w:val="24"/>
-          <w:szCs w:val="24"/>
-        </w:rPr>
-        <w:t>)</w:t>
+        <w:t>idCliente REFERENCES Cliente (idCliente)</w:t>
       </w:r>
     </w:p>
     <w:p>
@@ -8583,43 +8538,43 @@
           <w:sz w:val="24"/>
           <w:szCs w:val="24"/>
         </w:rPr>
+        <w:t>Efetuado</w:t>
+      </w:r>
+    </w:p>
+    <w:p>
+      <w:pPr>
+        <w:jc w:val="both"/>
+        <w:rPr>
+          <w:rFonts w:ascii="Trebuchet MS" w:hAnsi="Trebuchet MS"/>
+          <w:sz w:val="24"/>
+          <w:szCs w:val="24"/>
+        </w:rPr>
+      </w:pPr>
+      <w:r>
+        <w:rPr>
+          <w:rFonts w:ascii="Trebuchet MS" w:hAnsi="Trebuchet MS"/>
+          <w:sz w:val="24"/>
+          <w:szCs w:val="24"/>
+        </w:rPr>
+        <w:t>Não pode haver 2 efetuados com o mesmo id</w:t>
+      </w:r>
+    </w:p>
+    <w:p>
+      <w:pPr>
+        <w:jc w:val="both"/>
+        <w:rPr>
+          <w:rFonts w:ascii="Trebuchet MS" w:hAnsi="Trebuchet MS"/>
+          <w:sz w:val="24"/>
+          <w:szCs w:val="24"/>
+        </w:rPr>
+      </w:pPr>
+      <w:r>
+        <w:rPr>
+          <w:rFonts w:ascii="Trebuchet MS" w:hAnsi="Trebuchet MS"/>
+          <w:sz w:val="24"/>
+          <w:szCs w:val="24"/>
+        </w:rPr>
         <w:lastRenderedPageBreak/>
-        <w:t>Efetuado</w:t>
-      </w:r>
-    </w:p>
-    <w:p>
-      <w:pPr>
-        <w:jc w:val="both"/>
-        <w:rPr>
-          <w:rFonts w:ascii="Trebuchet MS" w:hAnsi="Trebuchet MS"/>
-          <w:sz w:val="24"/>
-          <w:szCs w:val="24"/>
-        </w:rPr>
-      </w:pPr>
-      <w:r>
-        <w:rPr>
-          <w:rFonts w:ascii="Trebuchet MS" w:hAnsi="Trebuchet MS"/>
-          <w:sz w:val="24"/>
-          <w:szCs w:val="24"/>
-        </w:rPr>
-        <w:t>Não pode haver 2 efetuados com o mesmo id</w:t>
-      </w:r>
-    </w:p>
-    <w:p>
-      <w:pPr>
-        <w:jc w:val="both"/>
-        <w:rPr>
-          <w:rFonts w:ascii="Trebuchet MS" w:hAnsi="Trebuchet MS"/>
-          <w:sz w:val="24"/>
-          <w:szCs w:val="24"/>
-        </w:rPr>
-      </w:pPr>
-      <w:r>
-        <w:rPr>
-          <w:rFonts w:ascii="Trebuchet MS" w:hAnsi="Trebuchet MS"/>
-          <w:sz w:val="24"/>
-          <w:szCs w:val="24"/>
-        </w:rPr>
         <w:tab/>
         <w:t>idEfetuado PRIMARY KEY</w:t>
       </w:r>
@@ -9240,44 +9195,44 @@
           <w:sz w:val="24"/>
           <w:szCs w:val="24"/>
         </w:rPr>
+        <w:t>Nome não pode ser nulo e tem de ser único</w:t>
+      </w:r>
+    </w:p>
+    <w:p>
+      <w:pPr>
+        <w:jc w:val="both"/>
+        <w:rPr>
+          <w:rFonts w:ascii="Trebuchet MS" w:hAnsi="Trebuchet MS"/>
+          <w:sz w:val="24"/>
+          <w:szCs w:val="24"/>
+        </w:rPr>
+      </w:pPr>
+      <w:r>
+        <w:rPr>
+          <w:rFonts w:ascii="Trebuchet MS" w:hAnsi="Trebuchet MS"/>
+          <w:sz w:val="24"/>
+          <w:szCs w:val="24"/>
+        </w:rPr>
+        <w:tab/>
+        <w:t>nome UNIQUE NOT NULL</w:t>
+      </w:r>
+    </w:p>
+    <w:p>
+      <w:pPr>
+        <w:jc w:val="both"/>
+        <w:rPr>
+          <w:rFonts w:ascii="Trebuchet MS" w:hAnsi="Trebuchet MS"/>
+          <w:sz w:val="24"/>
+          <w:szCs w:val="24"/>
+        </w:rPr>
+      </w:pPr>
+      <w:r>
+        <w:rPr>
+          <w:rFonts w:ascii="Trebuchet MS" w:hAnsi="Trebuchet MS"/>
+          <w:sz w:val="24"/>
+          <w:szCs w:val="24"/>
+        </w:rPr>
         <w:lastRenderedPageBreak/>
-        <w:t>Nome não pode ser nulo e tem de ser único</w:t>
-      </w:r>
-    </w:p>
-    <w:p>
-      <w:pPr>
-        <w:jc w:val="both"/>
-        <w:rPr>
-          <w:rFonts w:ascii="Trebuchet MS" w:hAnsi="Trebuchet MS"/>
-          <w:sz w:val="24"/>
-          <w:szCs w:val="24"/>
-        </w:rPr>
-      </w:pPr>
-      <w:r>
-        <w:rPr>
-          <w:rFonts w:ascii="Trebuchet MS" w:hAnsi="Trebuchet MS"/>
-          <w:sz w:val="24"/>
-          <w:szCs w:val="24"/>
-        </w:rPr>
-        <w:tab/>
-        <w:t>nome UNIQUE NOT NULL</w:t>
-      </w:r>
-    </w:p>
-    <w:p>
-      <w:pPr>
-        <w:jc w:val="both"/>
-        <w:rPr>
-          <w:rFonts w:ascii="Trebuchet MS" w:hAnsi="Trebuchet MS"/>
-          <w:sz w:val="24"/>
-          <w:szCs w:val="24"/>
-        </w:rPr>
-      </w:pPr>
-      <w:r>
-        <w:rPr>
-          <w:rFonts w:ascii="Trebuchet MS" w:hAnsi="Trebuchet MS"/>
-          <w:sz w:val="24"/>
-          <w:szCs w:val="24"/>
-        </w:rPr>
         <w:t>O id do Tipo deve corresponder a um id do Tipo</w:t>
       </w:r>
     </w:p>
@@ -9825,16 +9780,6 @@
     </w:p>
     <w:p>
       <w:pPr>
-        <w:jc w:val="both"/>
-        <w:rPr>
-          <w:rFonts w:ascii="Trebuchet MS" w:hAnsi="Trebuchet MS"/>
-          <w:sz w:val="24"/>
-          <w:szCs w:val="24"/>
-        </w:rPr>
-      </w:pPr>
-    </w:p>
-    <w:p>
-      <w:pPr>
         <w:pStyle w:val="PargrafodaLista"/>
         <w:numPr>
           <w:ilvl w:val="0"/>
@@ -9854,43 +9799,43 @@
           <w:sz w:val="24"/>
           <w:szCs w:val="24"/>
         </w:rPr>
+        <w:t>Funcionário</w:t>
+      </w:r>
+    </w:p>
+    <w:p>
+      <w:pPr>
+        <w:jc w:val="both"/>
+        <w:rPr>
+          <w:rFonts w:ascii="Trebuchet MS" w:hAnsi="Trebuchet MS"/>
+          <w:sz w:val="24"/>
+          <w:szCs w:val="24"/>
+        </w:rPr>
+      </w:pPr>
+      <w:r>
+        <w:rPr>
+          <w:rFonts w:ascii="Trebuchet MS" w:hAnsi="Trebuchet MS"/>
+          <w:sz w:val="24"/>
+          <w:szCs w:val="24"/>
+        </w:rPr>
+        <w:t>Não pode haver dois funcionários com o mesmo nif; o nif corresponde a um nif de uma pessoa na tabela Pessoa</w:t>
+      </w:r>
+    </w:p>
+    <w:p>
+      <w:pPr>
+        <w:jc w:val="both"/>
+        <w:rPr>
+          <w:rFonts w:ascii="Trebuchet MS" w:hAnsi="Trebuchet MS"/>
+          <w:sz w:val="24"/>
+          <w:szCs w:val="24"/>
+        </w:rPr>
+      </w:pPr>
+      <w:r>
+        <w:rPr>
+          <w:rFonts w:ascii="Trebuchet MS" w:hAnsi="Trebuchet MS"/>
+          <w:sz w:val="24"/>
+          <w:szCs w:val="24"/>
+        </w:rPr>
         <w:lastRenderedPageBreak/>
-        <w:t>Funcionário</w:t>
-      </w:r>
-    </w:p>
-    <w:p>
-      <w:pPr>
-        <w:jc w:val="both"/>
-        <w:rPr>
-          <w:rFonts w:ascii="Trebuchet MS" w:hAnsi="Trebuchet MS"/>
-          <w:sz w:val="24"/>
-          <w:szCs w:val="24"/>
-        </w:rPr>
-      </w:pPr>
-      <w:r>
-        <w:rPr>
-          <w:rFonts w:ascii="Trebuchet MS" w:hAnsi="Trebuchet MS"/>
-          <w:sz w:val="24"/>
-          <w:szCs w:val="24"/>
-        </w:rPr>
-        <w:t>Não pode haver dois funcionários com o mesmo nif; o nif corresponde a um nif de uma pessoa na tabela Pessoa</w:t>
-      </w:r>
-    </w:p>
-    <w:p>
-      <w:pPr>
-        <w:jc w:val="both"/>
-        <w:rPr>
-          <w:rFonts w:ascii="Trebuchet MS" w:hAnsi="Trebuchet MS"/>
-          <w:sz w:val="24"/>
-          <w:szCs w:val="24"/>
-        </w:rPr>
-      </w:pPr>
-      <w:r>
-        <w:rPr>
-          <w:rFonts w:ascii="Trebuchet MS" w:hAnsi="Trebuchet MS"/>
-          <w:sz w:val="24"/>
-          <w:szCs w:val="24"/>
-        </w:rPr>
         <w:tab/>
         <w:t>nif REFERENCES Pessoa (nif)</w:t>
       </w:r>
@@ -10613,43 +10558,43 @@
           <w:sz w:val="24"/>
           <w:szCs w:val="24"/>
         </w:rPr>
+        <w:t>Deve existir apenas um horário para cada combinação diferente de dia semana, hora início, hora fim</w:t>
+      </w:r>
+    </w:p>
+    <w:p>
+      <w:pPr>
+        <w:jc w:val="both"/>
+        <w:rPr>
+          <w:rFonts w:ascii="Trebuchet MS" w:hAnsi="Trebuchet MS"/>
+          <w:sz w:val="24"/>
+          <w:szCs w:val="24"/>
+        </w:rPr>
+      </w:pPr>
+      <w:r>
+        <w:rPr>
+          <w:rFonts w:ascii="Trebuchet MS" w:hAnsi="Trebuchet MS"/>
+          <w:sz w:val="24"/>
+          <w:szCs w:val="24"/>
+        </w:rPr>
+        <w:t>Nenhum dos atributos pode ser nulo</w:t>
+      </w:r>
+    </w:p>
+    <w:p>
+      <w:pPr>
+        <w:jc w:val="both"/>
+        <w:rPr>
+          <w:rFonts w:ascii="Trebuchet MS" w:hAnsi="Trebuchet MS"/>
+          <w:sz w:val="24"/>
+          <w:szCs w:val="24"/>
+        </w:rPr>
+      </w:pPr>
+      <w:r>
+        <w:rPr>
+          <w:rFonts w:ascii="Trebuchet MS" w:hAnsi="Trebuchet MS"/>
+          <w:sz w:val="24"/>
+          <w:szCs w:val="24"/>
+        </w:rPr>
         <w:lastRenderedPageBreak/>
-        <w:t>Deve existir apenas um horário para cada combinação diferente de dia semana, hora início, hora fim</w:t>
-      </w:r>
-    </w:p>
-    <w:p>
-      <w:pPr>
-        <w:jc w:val="both"/>
-        <w:rPr>
-          <w:rFonts w:ascii="Trebuchet MS" w:hAnsi="Trebuchet MS"/>
-          <w:sz w:val="24"/>
-          <w:szCs w:val="24"/>
-        </w:rPr>
-      </w:pPr>
-      <w:r>
-        <w:rPr>
-          <w:rFonts w:ascii="Trebuchet MS" w:hAnsi="Trebuchet MS"/>
-          <w:sz w:val="24"/>
-          <w:szCs w:val="24"/>
-        </w:rPr>
-        <w:t>Nenhum dos atributos pode ser nulo</w:t>
-      </w:r>
-    </w:p>
-    <w:p>
-      <w:pPr>
-        <w:jc w:val="both"/>
-        <w:rPr>
-          <w:rFonts w:ascii="Trebuchet MS" w:hAnsi="Trebuchet MS"/>
-          <w:sz w:val="24"/>
-          <w:szCs w:val="24"/>
-        </w:rPr>
-      </w:pPr>
-      <w:r>
-        <w:rPr>
-          <w:rFonts w:ascii="Trebuchet MS" w:hAnsi="Trebuchet MS"/>
-          <w:sz w:val="24"/>
-          <w:szCs w:val="24"/>
-        </w:rPr>
         <w:tab/>
         <w:t>diaSemana NOT NULL</w:t>
       </w:r>
@@ -11092,41 +11037,57 @@
           <w:sz w:val="24"/>
           <w:szCs w:val="24"/>
         </w:rPr>
-        <w:t xml:space="preserve">Não deve haver </w:t>
-      </w:r>
-      <w:r>
-        <w:rPr>
-          <w:rFonts w:ascii="Trebuchet MS" w:hAnsi="Trebuchet MS"/>
-          <w:sz w:val="24"/>
-          <w:szCs w:val="24"/>
-        </w:rPr>
-        <w:t>dois Horários de Funcionários com o mesmo id</w:t>
-      </w:r>
-    </w:p>
-    <w:p>
-      <w:pPr>
-        <w:jc w:val="both"/>
-        <w:rPr>
-          <w:rFonts w:ascii="Trebuchet MS" w:hAnsi="Trebuchet MS"/>
-          <w:sz w:val="24"/>
-          <w:szCs w:val="24"/>
-        </w:rPr>
-      </w:pPr>
-      <w:r>
-        <w:rPr>
-          <w:rFonts w:ascii="Trebuchet MS" w:hAnsi="Trebuchet MS"/>
-          <w:sz w:val="24"/>
-          <w:szCs w:val="24"/>
-        </w:rPr>
-        <w:tab/>
-      </w:r>
-      <w:r>
-        <w:rPr>
-          <w:rFonts w:ascii="Trebuchet MS" w:hAnsi="Trebuchet MS"/>
-          <w:sz w:val="24"/>
-          <w:szCs w:val="24"/>
-        </w:rPr>
-        <w:t xml:space="preserve">idHorário </w:t>
+        <w:t>Não pode haver duas instâncias do par idHorário e nif</w:t>
+      </w:r>
+    </w:p>
+    <w:p>
+      <w:pPr>
+        <w:jc w:val="both"/>
+        <w:rPr>
+          <w:rFonts w:ascii="Trebuchet MS" w:hAnsi="Trebuchet MS"/>
+          <w:sz w:val="24"/>
+          <w:szCs w:val="24"/>
+        </w:rPr>
+      </w:pPr>
+      <w:r>
+        <w:rPr>
+          <w:rFonts w:ascii="Trebuchet MS" w:hAnsi="Trebuchet MS"/>
+          <w:sz w:val="24"/>
+          <w:szCs w:val="24"/>
+        </w:rPr>
+        <w:tab/>
+      </w:r>
+      <w:r>
+        <w:rPr>
+          <w:rFonts w:ascii="Trebuchet MS" w:hAnsi="Trebuchet MS"/>
+          <w:sz w:val="24"/>
+          <w:szCs w:val="24"/>
+        </w:rPr>
+        <w:t>(</w:t>
+      </w:r>
+      <w:r>
+        <w:rPr>
+          <w:rFonts w:ascii="Trebuchet MS" w:hAnsi="Trebuchet MS"/>
+          <w:sz w:val="24"/>
+          <w:szCs w:val="24"/>
+        </w:rPr>
+        <w:t>idHorário</w:t>
+      </w:r>
+      <w:r>
+        <w:rPr>
+          <w:rFonts w:ascii="Trebuchet MS" w:hAnsi="Trebuchet MS"/>
+          <w:sz w:val="24"/>
+          <w:szCs w:val="24"/>
+        </w:rPr>
+        <w:t>, nif)</w:t>
+      </w:r>
+      <w:r>
+        <w:rPr>
+          <w:rFonts w:ascii="Trebuchet MS" w:hAnsi="Trebuchet MS"/>
+          <w:sz w:val="24"/>
+          <w:szCs w:val="24"/>
+        </w:rPr>
+        <w:t xml:space="preserve"> </w:t>
       </w:r>
       <w:r>
         <w:rPr>
@@ -11325,41 +11286,65 @@
           <w:sz w:val="24"/>
           <w:szCs w:val="24"/>
         </w:rPr>
-        <w:t xml:space="preserve">Não deve haver </w:t>
-      </w:r>
-      <w:r>
-        <w:rPr>
-          <w:rFonts w:ascii="Trebuchet MS" w:hAnsi="Trebuchet MS"/>
-          <w:sz w:val="24"/>
-          <w:szCs w:val="24"/>
-        </w:rPr>
-        <w:t>dois Horários com o mesmo id</w:t>
-      </w:r>
-    </w:p>
-    <w:p>
-      <w:pPr>
-        <w:jc w:val="both"/>
-        <w:rPr>
-          <w:rFonts w:ascii="Trebuchet MS" w:hAnsi="Trebuchet MS"/>
-          <w:sz w:val="24"/>
-          <w:szCs w:val="24"/>
-        </w:rPr>
-      </w:pPr>
-      <w:r>
-        <w:rPr>
-          <w:rFonts w:ascii="Trebuchet MS" w:hAnsi="Trebuchet MS"/>
-          <w:sz w:val="24"/>
-          <w:szCs w:val="24"/>
-        </w:rPr>
-        <w:tab/>
-      </w:r>
-      <w:r>
-        <w:rPr>
-          <w:rFonts w:ascii="Trebuchet MS" w:hAnsi="Trebuchet MS"/>
-          <w:sz w:val="24"/>
-          <w:szCs w:val="24"/>
-        </w:rPr>
-        <w:t xml:space="preserve">idHorário </w:t>
+        <w:t xml:space="preserve">Não pode haver duas instâncias do par idHorário e </w:t>
+      </w:r>
+      <w:r>
+        <w:rPr>
+          <w:rFonts w:ascii="Trebuchet MS" w:hAnsi="Trebuchet MS"/>
+          <w:sz w:val="24"/>
+          <w:szCs w:val="24"/>
+        </w:rPr>
+        <w:t>idLoja</w:t>
+      </w:r>
+    </w:p>
+    <w:p>
+      <w:pPr>
+        <w:jc w:val="both"/>
+        <w:rPr>
+          <w:rFonts w:ascii="Trebuchet MS" w:hAnsi="Trebuchet MS"/>
+          <w:sz w:val="24"/>
+          <w:szCs w:val="24"/>
+        </w:rPr>
+      </w:pPr>
+      <w:r>
+        <w:rPr>
+          <w:rFonts w:ascii="Trebuchet MS" w:hAnsi="Trebuchet MS"/>
+          <w:sz w:val="24"/>
+          <w:szCs w:val="24"/>
+        </w:rPr>
+        <w:tab/>
+      </w:r>
+      <w:r>
+        <w:rPr>
+          <w:rFonts w:ascii="Trebuchet MS" w:hAnsi="Trebuchet MS"/>
+          <w:sz w:val="24"/>
+          <w:szCs w:val="24"/>
+        </w:rPr>
+        <w:t>(</w:t>
+      </w:r>
+      <w:r>
+        <w:rPr>
+          <w:rFonts w:ascii="Trebuchet MS" w:hAnsi="Trebuchet MS"/>
+          <w:sz w:val="24"/>
+          <w:szCs w:val="24"/>
+        </w:rPr>
+        <w:t>idHorário</w:t>
+      </w:r>
+      <w:r>
+        <w:rPr>
+          <w:rFonts w:ascii="Trebuchet MS" w:hAnsi="Trebuchet MS"/>
+          <w:sz w:val="24"/>
+          <w:szCs w:val="24"/>
+        </w:rPr>
+        <w:t>, idLoja)</w:t>
+      </w:r>
+      <w:r>
+        <w:rPr>
+          <w:rFonts w:ascii="Trebuchet MS" w:hAnsi="Trebuchet MS"/>
+          <w:sz w:val="24"/>
+          <w:szCs w:val="24"/>
+        </w:rPr>
+        <w:t xml:space="preserve"> </w:t>
       </w:r>
       <w:r>
         <w:rPr>
@@ -11503,7 +11488,6 @@
           <w:sz w:val="24"/>
           <w:szCs w:val="24"/>
         </w:rPr>
-        <w:lastRenderedPageBreak/>
         <w:tab/>
         <w:t>idHorário REFERENCES Horário (idHorário)</w:t>
       </w:r>
@@ -11519,74 +11503,6 @@
     </w:p>
     <w:p>
       <w:pPr>
-        <w:rPr>
-          <w:sz w:val="24"/>
-          <w:szCs w:val="24"/>
-        </w:rPr>
-      </w:pPr>
-    </w:p>
-    <w:p>
-      <w:pPr>
-        <w:rPr>
-          <w:sz w:val="24"/>
-          <w:szCs w:val="24"/>
-        </w:rPr>
-      </w:pPr>
-    </w:p>
-    <w:p>
-      <w:pPr>
-        <w:rPr>
-          <w:sz w:val="24"/>
-          <w:szCs w:val="24"/>
-        </w:rPr>
-      </w:pPr>
-    </w:p>
-    <w:p>
-      <w:pPr>
-        <w:rPr>
-          <w:sz w:val="24"/>
-          <w:szCs w:val="24"/>
-        </w:rPr>
-      </w:pPr>
-    </w:p>
-    <w:p>
-      <w:pPr>
-        <w:rPr>
-          <w:sz w:val="24"/>
-          <w:szCs w:val="24"/>
-        </w:rPr>
-      </w:pPr>
-    </w:p>
-    <w:p>
-      <w:pPr>
-        <w:rPr>
-          <w:rFonts w:ascii="Trebuchet MS" w:hAnsi="Trebuchet MS"/>
-          <w:sz w:val="24"/>
-          <w:szCs w:val="24"/>
-        </w:rPr>
-      </w:pPr>
-    </w:p>
-    <w:p>
-      <w:pPr>
-        <w:rPr>
-          <w:rFonts w:ascii="Trebuchet MS" w:hAnsi="Trebuchet MS"/>
-          <w:sz w:val="24"/>
-          <w:szCs w:val="24"/>
-        </w:rPr>
-      </w:pPr>
-      <w:r>
-        <w:rPr>
-          <w:rFonts w:ascii="Trebuchet MS" w:hAnsi="Trebuchet MS"/>
-          <w:sz w:val="24"/>
-          <w:szCs w:val="24"/>
-        </w:rPr>
-        <w:br w:type="page"/>
-      </w:r>
-    </w:p>
-    <w:p>
-      <w:pPr>
-        <w:pStyle w:val="PargrafodaLista"/>
-        <w:spacing w:line="480" w:lineRule="auto"/>
         <w:jc w:val="center"/>
         <w:rPr>
           <w:rFonts w:ascii="Trebuchet MS" w:hAnsi="Trebuchet MS"/>
@@ -11597,6 +11513,14 @@
       <w:r>
         <w:rPr>
           <w:rFonts w:ascii="Trebuchet MS" w:hAnsi="Trebuchet MS"/>
+          <w:sz w:val="24"/>
+          <w:szCs w:val="24"/>
+        </w:rPr>
+        <w:br w:type="page"/>
+      </w:r>
+      <w:r>
+        <w:rPr>
+          <w:rFonts w:ascii="Trebuchet MS" w:hAnsi="Trebuchet MS"/>
           <w:color w:val="8C2D19"/>
           <w:sz w:val="40"/>
         </w:rPr>
@@ -11611,6 +11535,16 @@
         </w:rPr>
         <w:t xml:space="preserve"> em Linguagem Natural</w:t>
       </w:r>
+    </w:p>
+    <w:p>
+      <w:pPr>
+        <w:jc w:val="center"/>
+        <w:rPr>
+          <w:rFonts w:ascii="Trebuchet MS" w:hAnsi="Trebuchet MS"/>
+          <w:color w:val="8C2D19"/>
+          <w:sz w:val="40"/>
+        </w:rPr>
+      </w:pPr>
     </w:p>
     <w:p>
       <w:pPr>
@@ -12858,27 +12792,7 @@
           <w:szCs w:val="24"/>
           <w:lang w:val="fr-CA"/>
         </w:rPr>
-        <w:t xml:space="preserve"> ao </w:t>
-      </w:r>
-      <w:proofErr w:type="gramStart"/>
-      <w:r>
-        <w:rPr>
-          <w:rFonts w:ascii="Trebuchet MS" w:hAnsi="Trebuchet MS"/>
-          <w:sz w:val="24"/>
-          <w:szCs w:val="24"/>
-          <w:lang w:val="fr-CA"/>
-        </w:rPr>
-        <w:t>que existe</w:t>
-      </w:r>
-      <w:proofErr w:type="gramEnd"/>
-      <w:r>
-        <w:rPr>
-          <w:rFonts w:ascii="Trebuchet MS" w:hAnsi="Trebuchet MS"/>
-          <w:sz w:val="24"/>
-          <w:szCs w:val="24"/>
-          <w:lang w:val="fr-CA"/>
-        </w:rPr>
-        <w:t xml:space="preserve"> mem </w:t>
+        <w:t xml:space="preserve"> ao que existe mem </w:t>
       </w:r>
       <w:r>
         <w:rPr>

</xml_diff>